<commit_message>
Updated IPC Distribution 2018-19
Updated IPC Distribution 2018-19
</commit_message>
<xml_diff>
--- a/Civilworks cost/LD/Audit Objection Answar 2nd Revised.docx
+++ b/Civilworks cost/LD/Audit Objection Answar 2nd Revised.docx
@@ -880,8 +880,6 @@
         </w:rPr>
         <w:t>(Annexure-</w:t>
       </w:r>
-      <w:bookmarkStart w:id="0" w:name="_GoBack"/>
-      <w:bookmarkEnd w:id="0"/>
       <w:r>
         <w:rPr>
           <w:rFonts w:ascii="Times New Roman" w:hAnsi="Times New Roman" w:cs="Times New Roman"/>
@@ -904,7 +902,39 @@
           <w:sz w:val="24"/>
           <w:szCs w:val="24"/>
         </w:rPr>
-        <w:t>)</w:t>
+        <w:t>,</w:t>
+      </w:r>
+      <w:r>
+        <w:rPr>
+          <w:rFonts w:ascii="Times New Roman" w:hAnsi="Times New Roman" w:cs="Times New Roman"/>
+          <w:sz w:val="24"/>
+          <w:szCs w:val="24"/>
+        </w:rPr>
+        <w:t xml:space="preserve"> </w:t>
+      </w:r>
+      <w:r>
+        <w:rPr>
+          <w:rFonts w:ascii="Times New Roman" w:hAnsi="Times New Roman" w:cs="Times New Roman"/>
+          <w:sz w:val="24"/>
+          <w:szCs w:val="24"/>
+        </w:rPr>
+        <w:t>Annexure-VI</w:t>
+      </w:r>
+      <w:r>
+        <w:rPr>
+          <w:rFonts w:ascii="Times New Roman" w:hAnsi="Times New Roman" w:cs="Times New Roman"/>
+          <w:sz w:val="24"/>
+          <w:szCs w:val="24"/>
+        </w:rPr>
+        <w:t>:</w:t>
+      </w:r>
+      <w:r>
+        <w:rPr>
+          <w:rFonts w:ascii="Times New Roman" w:hAnsi="Times New Roman" w:cs="Times New Roman"/>
+          <w:sz w:val="24"/>
+          <w:szCs w:val="24"/>
+        </w:rPr>
+        <w:t xml:space="preserve"> Approved Time Extension by competent Authority)</w:t>
       </w:r>
       <w:r>
         <w:rPr>
@@ -952,7 +982,17 @@
           <w:sz w:val="24"/>
           <w:szCs w:val="24"/>
         </w:rPr>
-        <w:t>may be</w:t>
+        <w:t xml:space="preserve">may </w:t>
+      </w:r>
+      <w:bookmarkStart w:id="0" w:name="_GoBack"/>
+      <w:bookmarkEnd w:id="0"/>
+      <w:r>
+        <w:rPr>
+          <w:rFonts w:ascii="Times New Roman" w:hAnsi="Times New Roman" w:cs="Times New Roman"/>
+          <w:sz w:val="24"/>
+          <w:szCs w:val="24"/>
+        </w:rPr>
+        <w:t>be</w:t>
       </w:r>
       <w:r>
         <w:rPr>

</xml_diff>